<commit_message>
hide scroll top button when already at the top
</commit_message>
<xml_diff>
--- a/documents/KichBanShowcase.docx
+++ b/documents/KichBanShowcase.docx
@@ -155,7 +155,13 @@
         </w:numPr>
       </w:pPr>
       <w:r>
-        <w:t>Nhấp vào chiếc Cub được tìm thấy.</w:t>
+        <w:t xml:space="preserve">Nhấp vào chiếc </w:t>
+      </w:r>
+      <w:r>
+        <w:t>R7</w:t>
+      </w:r>
+      <w:r>
+        <w:t xml:space="preserve"> được tìm thấy.</w:t>
       </w:r>
     </w:p>
     <w:p>
@@ -411,10 +417,7 @@
         </w:numPr>
       </w:pPr>
       <w:r>
-        <w:t>Nhấn mua</w:t>
-      </w:r>
-      <w:r>
-        <w:t xml:space="preserve"> chiếc đó.</w:t>
+        <w:t>Nhấn mua chiếc đó.</w:t>
       </w:r>
     </w:p>
     <w:p>
@@ -1328,6 +1331,7 @@
   <w:style w:type="character" w:default="1" w:styleId="DefaultParagraphFont">
     <w:name w:val="Default Paragraph Font"/>
     <w:uiPriority w:val="1"/>
+    <w:semiHidden/>
     <w:unhideWhenUsed/>
   </w:style>
   <w:style w:type="table" w:default="1" w:styleId="TableNormal">

</xml_diff>